<commit_message>
add Leadership Development Program to resume.pdf
</commit_message>
<xml_diff>
--- a/resume.docx
+++ b/resume.docx
@@ -190,14 +190,22 @@
             </w:r>
             <w:r>
               <w:rPr>
-                <w:color w:val="5C94CE"/>
+                <w:b/>
+                <w:bCs/>
+                <w:color w:val="5C94CE"/>
+              </w:rPr>
+              <w:t xml:space="preserve"> </w:t>
+            </w:r>
+            <w:r>
+              <w:rPr>
+                <w:color w:val="1155CC"/>
               </w:rPr>
               <w:t xml:space="preserve"> </w:t>
             </w:r>
             <w:hyperlink r:id="rId10" w:history="1">
               <w:r>
                 <w:rPr>
-                  <w:rStyle w:val="Hyperlink"/>
+                  <w:color w:val="1155CC"/>
                 </w:rPr>
                 <w:t>linkedin.com/in/axel-maldonado</w:t>
               </w:r>
@@ -1038,16 +1046,7 @@
                 <w:sz w:val="20"/>
                 <w:szCs w:val="20"/>
               </w:rPr>
-              <w:t xml:space="preserve"> provide fee</w:t>
-            </w:r>
-            <w:bookmarkStart w:id="3" w:name="_GoBack"/>
-            <w:bookmarkEnd w:id="3"/>
-            <w:r>
-              <w:rPr>
-                <w:sz w:val="20"/>
-                <w:szCs w:val="20"/>
-              </w:rPr>
-              <w:t xml:space="preserve">dback to students. </w:t>
+              <w:t xml:space="preserve"> provide feedback to students. </w:t>
             </w:r>
           </w:p>
           <w:p>
@@ -1215,7 +1214,21 @@
                 <w:sz w:val="20"/>
                 <w:szCs w:val="20"/>
               </w:rPr>
-              <w:t xml:space="preserve">T-Mobile USA Inc., Olathe, KS, October 2013 – May 2014 </w:t>
+              <w:t xml:space="preserve">T-Mobile USA Inc., Olathe, KS, October 2013 – </w:t>
+            </w:r>
+            <w:r>
+              <w:rPr>
+                <w:sz w:val="20"/>
+                <w:szCs w:val="20"/>
+              </w:rPr>
+              <w:t>June</w:t>
+            </w:r>
+            <w:r>
+              <w:rPr>
+                <w:sz w:val="20"/>
+                <w:szCs w:val="20"/>
+              </w:rPr>
+              <w:t xml:space="preserve"> 2014 </w:t>
             </w:r>
           </w:p>
           <w:p>
@@ -1524,8 +1537,8 @@
                       <w:szCs w:val="20"/>
                     </w:rPr>
                   </w:pPr>
-                  <w:bookmarkStart w:id="4" w:name="_h83aqmifirnh" w:colFirst="0" w:colLast="0"/>
-                  <w:bookmarkEnd w:id="4"/>
+                  <w:bookmarkStart w:id="3" w:name="_h83aqmifirnh" w:colFirst="0" w:colLast="0"/>
+                  <w:bookmarkEnd w:id="3"/>
                   <w:r>
                     <w:rPr>
                       <w:b/>
@@ -1725,7 +1738,7 @@
                 <w:szCs w:val="20"/>
                 <w:lang w:val="en" w:eastAsia="en-US"/>
               </w:rPr>
-              <w:t>with non-profits that need digital service</w:t>
+              <w:t>with non-profits</w:t>
             </w:r>
             <w:r>
               <w:rPr>
@@ -1735,7 +1748,7 @@
                 <w:szCs w:val="20"/>
                 <w:lang w:val="en" w:eastAsia="en-US"/>
               </w:rPr>
-              <w:t>s</w:t>
+              <w:t xml:space="preserve">. </w:t>
             </w:r>
             <w:r>
               <w:rPr>
@@ -1745,7 +1758,7 @@
                 <w:szCs w:val="20"/>
                 <w:lang w:val="en" w:eastAsia="en-US"/>
               </w:rPr>
-              <w:t>. My team</w:t>
+              <w:t>My team</w:t>
             </w:r>
             <w:r>
               <w:rPr>
@@ -1765,7 +1778,47 @@
                 <w:szCs w:val="20"/>
                 <w:lang w:val="en" w:eastAsia="en-US"/>
               </w:rPr>
-              <w:t>improving the website for Latinx Education Collaborative. LEC is a 501 (c) 3 nonprofit organization dedicated to increasing and retaining the number of Latinx education professionals in K-12.</w:t>
+              <w:t>improving the website for LEC</w:t>
+            </w:r>
+            <w:r>
+              <w:rPr>
+                <w:rFonts w:ascii="Montserrat" w:eastAsia="Montserrat" w:hAnsi="Montserrat" w:cs="Montserrat"/>
+                <w:color w:val="354A5F"/>
+                <w:sz w:val="20"/>
+                <w:szCs w:val="20"/>
+                <w:lang w:val="en" w:eastAsia="en-US"/>
+              </w:rPr>
+              <w:t>,</w:t>
+            </w:r>
+            <w:r>
+              <w:rPr>
+                <w:rFonts w:ascii="Montserrat" w:eastAsia="Montserrat" w:hAnsi="Montserrat" w:cs="Montserrat"/>
+                <w:color w:val="354A5F"/>
+                <w:sz w:val="20"/>
+                <w:szCs w:val="20"/>
+                <w:lang w:val="en" w:eastAsia="en-US"/>
+              </w:rPr>
+              <w:t xml:space="preserve"> a 501</w:t>
+            </w:r>
+            <w:r>
+              <w:rPr>
+                <w:rFonts w:ascii="Montserrat" w:eastAsia="Montserrat" w:hAnsi="Montserrat" w:cs="Montserrat"/>
+                <w:color w:val="354A5F"/>
+                <w:sz w:val="20"/>
+                <w:szCs w:val="20"/>
+                <w:lang w:val="en" w:eastAsia="en-US"/>
+              </w:rPr>
+              <w:t>c</w:t>
+            </w:r>
+            <w:r>
+              <w:rPr>
+                <w:rFonts w:ascii="Montserrat" w:eastAsia="Montserrat" w:hAnsi="Montserrat" w:cs="Montserrat"/>
+                <w:color w:val="354A5F"/>
+                <w:sz w:val="20"/>
+                <w:szCs w:val="20"/>
+                <w:lang w:val="en" w:eastAsia="en-US"/>
+              </w:rPr>
+              <w:t>3 nonprofit organization dedicated to increasing and retaining the number of Latinx education professionals in K-12.</w:t>
             </w:r>
           </w:p>
           <w:p>
@@ -1850,7 +1903,27 @@
                 <w:szCs w:val="20"/>
                 <w:lang w:val="en" w:eastAsia="en-US"/>
               </w:rPr>
-              <w:t xml:space="preserve">3rd Place Winner - Analyze business and write proposal for growing a local </w:t>
+              <w:t xml:space="preserve">3rd Place Winner - Analyze business </w:t>
+            </w:r>
+            <w:r>
+              <w:rPr>
+                <w:rFonts w:ascii="Montserrat" w:eastAsia="Montserrat" w:hAnsi="Montserrat" w:cs="Montserrat"/>
+                <w:color w:val="354A5F"/>
+                <w:sz w:val="20"/>
+                <w:szCs w:val="20"/>
+                <w:lang w:val="en" w:eastAsia="en-US"/>
+              </w:rPr>
+              <w:t xml:space="preserve">needs </w:t>
+            </w:r>
+            <w:r>
+              <w:rPr>
+                <w:rFonts w:ascii="Montserrat" w:eastAsia="Montserrat" w:hAnsi="Montserrat" w:cs="Montserrat"/>
+                <w:color w:val="354A5F"/>
+                <w:sz w:val="20"/>
+                <w:szCs w:val="20"/>
+                <w:lang w:val="en" w:eastAsia="en-US"/>
+              </w:rPr>
+              <w:t xml:space="preserve">and write proposal for growing a local </w:t>
             </w:r>
             <w:r>
               <w:rPr>
@@ -1941,7 +2014,16 @@
                 <w:sz w:val="20"/>
                 <w:szCs w:val="20"/>
               </w:rPr>
-              <w:t>Finalist a startup competition judged on pitch deck, financial projections, and live demo</w:t>
+              <w:t xml:space="preserve">Finalist a startup competition judged on pitch deck, financial projections, and </w:t>
+            </w:r>
+            <w:r>
+              <w:rPr>
+                <w:b w:val="0"/>
+                <w:color w:val="354A5F"/>
+                <w:sz w:val="20"/>
+                <w:szCs w:val="20"/>
+              </w:rPr>
+              <w:t>presentation before a live audience of executives and business owners</w:t>
             </w:r>
             <w:r>
               <w:rPr>
@@ -1970,24 +2052,43 @@
                 <w:sz w:val="20"/>
                 <w:szCs w:val="20"/>
               </w:rPr>
-              <w:t>KC BizFest,</w:t>
-            </w:r>
-            <w:r>
-              <w:rPr>
-                <w:color w:val="354A5F"/>
-                <w:sz w:val="20"/>
-                <w:szCs w:val="20"/>
-              </w:rPr>
+              <w:t>JCCC</w:t>
+            </w:r>
+            <w:r>
               <w:t xml:space="preserve"> </w:t>
             </w:r>
             <w:r>
               <w:rPr>
+                <w:color w:val="5C94CE"/>
+                <w:sz w:val="20"/>
+                <w:szCs w:val="20"/>
+              </w:rPr>
+              <w:t>Cavalier Leadership Development Program</w:t>
+            </w:r>
+            <w:r>
+              <w:rPr>
+                <w:color w:val="5C94CE"/>
+                <w:sz w:val="20"/>
+                <w:szCs w:val="20"/>
+              </w:rPr>
+              <w:t>,</w:t>
+            </w:r>
+            <w:r>
+              <w:rPr>
+                <w:color w:val="354A5F"/>
+                <w:sz w:val="20"/>
+                <w:szCs w:val="20"/>
+              </w:rPr>
+              <w:t xml:space="preserve"> </w:t>
+            </w:r>
+            <w:r>
+              <w:rPr>
                 <w:b w:val="0"/>
                 <w:color w:val="354A5F"/>
                 <w:sz w:val="20"/>
                 <w:szCs w:val="20"/>
               </w:rPr>
-              <w:t>April 2012</w:t>
+              <w:t>May</w:t>
             </w:r>
             <w:r>
               <w:rPr>
@@ -1996,6 +2097,15 @@
                 <w:sz w:val="20"/>
                 <w:szCs w:val="20"/>
               </w:rPr>
+              <w:t xml:space="preserve"> 2015</w:t>
+            </w:r>
+            <w:r>
+              <w:rPr>
+                <w:b w:val="0"/>
+                <w:color w:val="354A5F"/>
+                <w:sz w:val="20"/>
+                <w:szCs w:val="20"/>
+              </w:rPr>
               <w:t xml:space="preserve"> </w:t>
             </w:r>
             <w:r>
@@ -2008,12 +2118,21 @@
             </w:r>
             <w:r>
               <w:rPr>
+                <w:color w:val="354A5F"/>
+                <w:sz w:val="20"/>
+                <w:szCs w:val="20"/>
+              </w:rPr>
+              <w:t xml:space="preserve"> </w:t>
+            </w:r>
+            <w:r>
+              <w:rPr>
                 <w:b w:val="0"/>
-                <w:color w:val="354A5F"/>
-                <w:sz w:val="20"/>
-                <w:szCs w:val="20"/>
-              </w:rPr>
-              <w:t xml:space="preserve">1st Place at a Business Plan Competition - Was awarded a $3500 Scholarship for writing and presenting a business plan before a live panel </w:t>
+                <w:bCs/>
+                <w:color w:val="354A5F"/>
+                <w:sz w:val="20"/>
+                <w:szCs w:val="20"/>
+              </w:rPr>
+              <w:t xml:space="preserve">A </w:t>
             </w:r>
             <w:r>
               <w:rPr>
@@ -2022,8 +2141,10 @@
                 <w:sz w:val="20"/>
                 <w:szCs w:val="20"/>
               </w:rPr>
-              <w:t>.</w:t>
-            </w:r>
+              <w:t>12-week leadership training program. Graduated with Honors.</w:t>
+            </w:r>
+            <w:bookmarkStart w:id="4" w:name="_GoBack"/>
+            <w:bookmarkEnd w:id="4"/>
           </w:p>
           <w:p>
             <w:pPr>
@@ -2081,50 +2202,110 @@
                 <w:szCs w:val="20"/>
                 <w:lang w:val="en" w:eastAsia="en-US"/>
               </w:rPr>
+              <w:t xml:space="preserve"> - </w:t>
+            </w:r>
+            <w:r>
+              <w:rPr>
+                <w:rFonts w:ascii="Montserrat" w:eastAsia="Montserrat" w:hAnsi="Montserrat" w:cs="Montserrat"/>
+                <w:color w:val="354A5F"/>
+                <w:sz w:val="20"/>
+                <w:szCs w:val="20"/>
+                <w:lang w:val="en" w:eastAsia="en-US"/>
+              </w:rPr>
+              <w:t>Technology Chair</w:t>
+            </w:r>
+          </w:p>
+          <w:p>
+            <w:pPr>
+              <w:pStyle w:val="Heading2"/>
+              <w:spacing w:before="0" w:line="276" w:lineRule="auto"/>
+              <w:rPr>
+                <w:b w:val="0"/>
+                <w:color w:val="354A5F"/>
+                <w:sz w:val="20"/>
+                <w:szCs w:val="20"/>
+              </w:rPr>
+            </w:pPr>
+            <w:r>
+              <w:rPr>
+                <w:b w:val="0"/>
+                <w:color w:val="354A5F"/>
+                <w:sz w:val="20"/>
+                <w:szCs w:val="20"/>
+              </w:rPr>
+              <w:t>Send monthly newsletter to MailChimp list. Schedule and post social media marketing. Design ads for paid Facebook campaigns.</w:t>
+            </w:r>
+          </w:p>
+          <w:p>
+            <w:pPr>
+              <w:pStyle w:val="Heading2"/>
+              <w:spacing w:before="0" w:line="276" w:lineRule="auto"/>
+              <w:rPr>
+                <w:b w:val="0"/>
+                <w:color w:val="354A5F"/>
+                <w:sz w:val="20"/>
+                <w:szCs w:val="20"/>
+              </w:rPr>
+            </w:pPr>
+            <w:r>
+              <w:rPr>
+                <w:color w:val="5C94CE"/>
+                <w:sz w:val="20"/>
+                <w:szCs w:val="20"/>
+              </w:rPr>
+              <w:t>KC BizFest,</w:t>
+            </w:r>
+            <w:r>
+              <w:rPr>
+                <w:color w:val="354A5F"/>
+                <w:sz w:val="20"/>
+                <w:szCs w:val="20"/>
+              </w:rPr>
               <w:t xml:space="preserve"> </w:t>
             </w:r>
             <w:r>
               <w:rPr>
-                <w:rFonts w:ascii="Montserrat" w:eastAsia="Montserrat" w:hAnsi="Montserrat" w:cs="Montserrat"/>
-                <w:color w:val="354A5F"/>
-                <w:sz w:val="20"/>
-                <w:szCs w:val="20"/>
-                <w:lang w:val="en" w:eastAsia="en-US"/>
-              </w:rPr>
-              <w:t>Communications &amp; Technology Chair</w:t>
-            </w:r>
-          </w:p>
-          <w:p>
-            <w:pPr>
-              <w:pStyle w:val="BulleProfessional"/>
-              <w:spacing w:line="276" w:lineRule="auto"/>
-              <w:rPr>
-                <w:rFonts w:ascii="Montserrat" w:eastAsia="Montserrat" w:hAnsi="Montserrat" w:cs="Montserrat"/>
-                <w:color w:val="354A5F"/>
-                <w:sz w:val="20"/>
-                <w:szCs w:val="20"/>
-                <w:lang w:val="en" w:eastAsia="en-US"/>
-              </w:rPr>
-            </w:pPr>
-            <w:r>
-              <w:rPr>
-                <w:rFonts w:ascii="Montserrat" w:eastAsia="Montserrat" w:hAnsi="Montserrat" w:cs="Montserrat"/>
-                <w:color w:val="354A5F"/>
-                <w:sz w:val="20"/>
-                <w:szCs w:val="20"/>
-                <w:lang w:val="en" w:eastAsia="en-US"/>
-              </w:rPr>
-              <w:t>Send monthly newsletter to MailChimp list. Schedule and post social media marketing. Design ads for paid Facebook campaign</w:t>
-            </w:r>
-            <w:r>
-              <w:rPr>
-                <w:rFonts w:ascii="Montserrat" w:eastAsia="Montserrat" w:hAnsi="Montserrat" w:cs="Montserrat"/>
-                <w:color w:val="354A5F"/>
-                <w:sz w:val="20"/>
-                <w:szCs w:val="20"/>
-                <w:lang w:val="en" w:eastAsia="en-US"/>
-              </w:rPr>
-              <w:t>s.</w:t>
+                <w:b w:val="0"/>
+                <w:color w:val="354A5F"/>
+                <w:sz w:val="20"/>
+                <w:szCs w:val="20"/>
+              </w:rPr>
+              <w:t>April 2012</w:t>
+            </w:r>
+            <w:r>
+              <w:rPr>
+                <w:b w:val="0"/>
+                <w:color w:val="354A5F"/>
+                <w:sz w:val="20"/>
+                <w:szCs w:val="20"/>
+              </w:rPr>
+              <w:t xml:space="preserve"> </w:t>
+            </w:r>
+            <w:r>
+              <w:rPr>
+                <w:color w:val="354A5F"/>
+                <w:sz w:val="20"/>
+                <w:szCs w:val="20"/>
+              </w:rPr>
+              <w:t>–</w:t>
+            </w:r>
+            <w:r>
+              <w:rPr>
+                <w:b w:val="0"/>
+                <w:color w:val="354A5F"/>
+                <w:sz w:val="20"/>
+                <w:szCs w:val="20"/>
+              </w:rPr>
+              <w:t>1st Place at a Business Plan Competition - Was awarded a $3500 Scholarship for writing and presenting a business plan before a live panel</w:t>
+            </w:r>
+            <w:r>
+              <w:rPr>
+                <w:b w:val="0"/>
+                <w:color w:val="354A5F"/>
+                <w:sz w:val="20"/>
+                <w:szCs w:val="20"/>
+              </w:rPr>
+              <w:t>.</w:t>
             </w:r>
           </w:p>
         </w:tc>
@@ -4021,7 +4202,7 @@
 </file>
 
 <file path=customXml/itemProps1.xml><?xml version="1.0" encoding="utf-8"?>
-<ds:datastoreItem xmlns:ds="http://schemas.openxmlformats.org/officeDocument/2006/customXml" ds:itemID="{49C651E3-C119-B345-A928-0B7A3D0677BD}">
+<ds:datastoreItem xmlns:ds="http://schemas.openxmlformats.org/officeDocument/2006/customXml" ds:itemID="{945B10EC-913C-904D-B0C1-EA6F5AE82AB3}">
   <ds:schemaRefs>
     <ds:schemaRef ds:uri="http://schemas.openxmlformats.org/officeDocument/2006/bibliography"/>
   </ds:schemaRefs>

</xml_diff>

<commit_message>
add pdf version of resume
</commit_message>
<xml_diff>
--- a/resume.docx
+++ b/resume.docx
@@ -73,6 +73,8 @@
               <w:spacing w:before="0" w:line="240" w:lineRule="auto"/>
               <w:rPr>
                 <w:color w:val="1155CC"/>
+                <w:sz w:val="22"/>
+                <w:szCs w:val="22"/>
               </w:rPr>
             </w:pPr>
             <w:r>
@@ -80,6 +82,8 @@
                 <w:b/>
                 <w:bCs/>
                 <w:color w:val="5C94CE"/>
+                <w:sz w:val="22"/>
+                <w:szCs w:val="22"/>
               </w:rPr>
               <w:t>Kansas City, MO</w:t>
             </w:r>
@@ -88,6 +92,8 @@
                 <w:b/>
                 <w:bCs/>
                 <w:color w:val="5C94CE"/>
+                <w:sz w:val="22"/>
+                <w:szCs w:val="22"/>
               </w:rPr>
               <w:t xml:space="preserve">  </w:t>
             </w:r>
@@ -96,6 +102,8 @@
                 <w:b/>
                 <w:bCs/>
                 <w:color w:val="5C94CE"/>
+                <w:sz w:val="22"/>
+                <w:szCs w:val="22"/>
               </w:rPr>
               <w:t xml:space="preserve">  </w:t>
             </w:r>
@@ -104,128 +112,30 @@
                 <w:b/>
                 <w:bCs/>
                 <w:color w:val="5C94CE"/>
-              </w:rPr>
-              <w:t xml:space="preserve">   </w:t>
+                <w:sz w:val="22"/>
+                <w:szCs w:val="22"/>
+              </w:rPr>
+              <w:t xml:space="preserve">                      </w:t>
             </w:r>
             <w:r>
               <w:rPr>
                 <w:b/>
                 <w:bCs/>
                 <w:color w:val="5C94CE"/>
-              </w:rPr>
-              <w:t xml:space="preserve">    </w:t>
+                <w:sz w:val="22"/>
+                <w:szCs w:val="22"/>
+              </w:rPr>
+              <w:t xml:space="preserve">       </w:t>
             </w:r>
             <w:r>
               <w:rPr>
                 <w:b/>
                 <w:bCs/>
                 <w:color w:val="5C94CE"/>
-              </w:rPr>
-              <w:t xml:space="preserve">      </w:t>
-            </w:r>
-            <w:r>
-              <w:rPr>
-                <w:b/>
-                <w:bCs/>
-                <w:color w:val="5C94CE"/>
-              </w:rPr>
-              <w:t xml:space="preserve"> </w:t>
-            </w:r>
-            <w:r>
-              <w:rPr>
-                <w:b/>
-                <w:bCs/>
-                <w:color w:val="5C94CE"/>
-              </w:rPr>
-              <w:t xml:space="preserve">   </w:t>
-            </w:r>
-            <w:r>
-              <w:rPr>
-                <w:b/>
-                <w:bCs/>
-                <w:color w:val="5C94CE"/>
-              </w:rPr>
-              <w:t xml:space="preserve">  </w:t>
-            </w:r>
-            <w:r>
-              <w:rPr>
-                <w:b/>
-                <w:bCs/>
-                <w:color w:val="5C94CE"/>
-              </w:rPr>
-              <w:t xml:space="preserve">   </w:t>
-            </w:r>
-            <w:r>
-              <w:rPr>
-                <w:b/>
-                <w:bCs/>
-                <w:color w:val="5C94CE"/>
+                <w:sz w:val="22"/>
+                <w:szCs w:val="22"/>
               </w:rPr>
               <w:t xml:space="preserve">    </w:t>
-            </w:r>
-            <w:r>
-              <w:rPr>
-                <w:b/>
-                <w:bCs/>
-                <w:color w:val="5C94CE"/>
-              </w:rPr>
-              <w:t xml:space="preserve">      </w:t>
-            </w:r>
-            <w:r>
-              <w:rPr>
-                <w:b/>
-                <w:bCs/>
-                <w:color w:val="5C94CE"/>
-              </w:rPr>
-              <w:t xml:space="preserve">   </w:t>
-            </w:r>
-            <w:r>
-              <w:rPr>
-                <w:b/>
-                <w:bCs/>
-                <w:color w:val="5C94CE"/>
-              </w:rPr>
-              <w:t xml:space="preserve">      </w:t>
-            </w:r>
-            <w:r>
-              <w:rPr>
-                <w:b/>
-                <w:bCs/>
-                <w:color w:val="5C94CE"/>
-              </w:rPr>
-              <w:t xml:space="preserve"> </w:t>
-            </w:r>
-            <w:r>
-              <w:rPr>
-                <w:b/>
-                <w:bCs/>
-                <w:color w:val="5C94CE"/>
-              </w:rPr>
-              <w:t xml:space="preserve">     </w:t>
-            </w:r>
-            <w:r>
-              <w:rPr>
-                <w:b/>
-                <w:bCs/>
-                <w:color w:val="5C94CE"/>
-              </w:rPr>
-              <w:t xml:space="preserve"> </w:t>
-            </w:r>
-            <w:r>
-              <w:rPr>
-                <w:b/>
-                <w:bCs/>
-                <w:color w:val="5C94CE"/>
-              </w:rPr>
-              <w:t xml:space="preserve">  </w:t>
-            </w:r>
-            <w:r>
-              <w:rPr>
-                <w:b/>
-                <w:bCs/>
-                <w:color w:val="5C94CE"/>
-              </w:rPr>
-              <w:t xml:space="preserve"> </w:t>
             </w:r>
             <w:hyperlink r:id="rId8">
               <w:r>
@@ -233,6 +143,8 @@
                   <w:b/>
                   <w:bCs/>
                   <w:color w:val="5C94CE"/>
+                  <w:sz w:val="22"/>
+                  <w:szCs w:val="22"/>
                 </w:rPr>
                 <w:t>axel@axelmaldonado.com</w:t>
               </w:r>
@@ -242,6 +154,8 @@
                 <w:b/>
                 <w:bCs/>
                 <w:color w:val="5C94CE"/>
+                <w:sz w:val="22"/>
+                <w:szCs w:val="22"/>
               </w:rPr>
               <w:t xml:space="preserve"> </w:t>
             </w:r>
@@ -250,104 +164,30 @@
                 <w:b/>
                 <w:bCs/>
                 <w:color w:val="5C94CE"/>
-              </w:rPr>
-              <w:t xml:space="preserve">   </w:t>
+                <w:sz w:val="22"/>
+                <w:szCs w:val="22"/>
+              </w:rPr>
+              <w:t xml:space="preserve">    </w:t>
             </w:r>
             <w:r>
               <w:rPr>
                 <w:b/>
                 <w:bCs/>
                 <w:color w:val="5C94CE"/>
-              </w:rPr>
-              <w:t xml:space="preserve">    </w:t>
+                <w:sz w:val="22"/>
+                <w:szCs w:val="22"/>
+              </w:rPr>
+              <w:t xml:space="preserve">             </w:t>
             </w:r>
             <w:r>
               <w:rPr>
                 <w:b/>
                 <w:bCs/>
                 <w:color w:val="5C94CE"/>
-              </w:rPr>
-              <w:t xml:space="preserve">      </w:t>
-            </w:r>
-            <w:r>
-              <w:rPr>
-                <w:b/>
-                <w:bCs/>
-                <w:color w:val="5C94CE"/>
-              </w:rPr>
-              <w:t xml:space="preserve"> </w:t>
-            </w:r>
-            <w:r>
-              <w:rPr>
-                <w:b/>
-                <w:bCs/>
-                <w:color w:val="5C94CE"/>
-              </w:rPr>
-              <w:t xml:space="preserve">   </w:t>
-            </w:r>
-            <w:r>
-              <w:rPr>
-                <w:b/>
-                <w:bCs/>
-                <w:color w:val="5C94CE"/>
-              </w:rPr>
-              <w:t xml:space="preserve">    </w:t>
-            </w:r>
-            <w:r>
-              <w:rPr>
-                <w:b/>
-                <w:bCs/>
-                <w:color w:val="5C94CE"/>
-              </w:rPr>
-              <w:t xml:space="preserve">      </w:t>
-            </w:r>
-            <w:r>
-              <w:rPr>
-                <w:b/>
-                <w:bCs/>
-                <w:color w:val="5C94CE"/>
-              </w:rPr>
-              <w:t xml:space="preserve"> </w:t>
-            </w:r>
-            <w:r>
-              <w:rPr>
-                <w:b/>
-                <w:bCs/>
-                <w:color w:val="5C94CE"/>
-              </w:rPr>
-              <w:t xml:space="preserve">   </w:t>
-            </w:r>
-            <w:r>
-              <w:rPr>
-                <w:b/>
-                <w:bCs/>
-                <w:color w:val="5C94CE"/>
-              </w:rPr>
-              <w:t xml:space="preserve">    </w:t>
-            </w:r>
-            <w:r>
-              <w:rPr>
-                <w:b/>
-                <w:bCs/>
-                <w:color w:val="5C94CE"/>
-              </w:rPr>
-              <w:t xml:space="preserve">     </w:t>
-            </w:r>
-            <w:r>
-              <w:rPr>
-                <w:b/>
-                <w:bCs/>
-                <w:color w:val="5C94CE"/>
+                <w:sz w:val="22"/>
+                <w:szCs w:val="22"/>
               </w:rPr>
               <w:t xml:space="preserve">  </w:t>
-            </w:r>
-            <w:r>
-              <w:rPr>
-                <w:b/>
-                <w:bCs/>
-                <w:color w:val="5C94CE"/>
-              </w:rPr>
-              <w:t xml:space="preserve"> </w:t>
             </w:r>
             <w:hyperlink r:id="rId9" w:history="1">
               <w:r>
@@ -355,20 +195,24 @@
                   <w:b/>
                   <w:bCs/>
                   <w:color w:val="5C94CE"/>
+                  <w:sz w:val="22"/>
+                  <w:szCs w:val="22"/>
                 </w:rPr>
-                <w:t>linkedin.com/in/axel-maldonado</w:t>
+                <w:t>linkedin.com/in/axel-</w:t>
               </w:r>
+              <w:proofErr w:type="spellStart"/>
+              <w:r>
+                <w:rPr>
+                  <w:b/>
+                  <w:bCs/>
+                  <w:color w:val="5C94CE"/>
+                  <w:sz w:val="22"/>
+                  <w:szCs w:val="22"/>
+                </w:rPr>
+                <w:t>maldonado</w:t>
+              </w:r>
+              <w:proofErr w:type="spellEnd"/>
             </w:hyperlink>
-          </w:p>
-          <w:p>
-            <w:pPr>
-              <w:spacing w:before="0" w:line="240" w:lineRule="auto"/>
-              <w:rPr>
-                <w:b/>
-                <w:bCs/>
-                <w:color w:val="5C94CE"/>
-              </w:rPr>
-            </w:pPr>
           </w:p>
         </w:tc>
       </w:tr>
@@ -546,12 +390,21 @@
               </w:rPr>
               <w:t xml:space="preserve">stack web applications. Technologies used include Java spring boot micro-service, Angular, </w:t>
             </w:r>
-            <w:r>
-              <w:rPr>
-                <w:sz w:val="20"/>
-                <w:szCs w:val="20"/>
-              </w:rPr>
-              <w:t>PrimeNG, Microsoft SQL S</w:t>
+            <w:proofErr w:type="spellStart"/>
+            <w:r>
+              <w:rPr>
+                <w:sz w:val="20"/>
+                <w:szCs w:val="20"/>
+              </w:rPr>
+              <w:t>PrimeNG</w:t>
+            </w:r>
+            <w:proofErr w:type="spellEnd"/>
+            <w:r>
+              <w:rPr>
+                <w:sz w:val="20"/>
+                <w:szCs w:val="20"/>
+              </w:rPr>
+              <w:t>, Microsoft SQL S</w:t>
             </w:r>
             <w:r>
               <w:rPr>
@@ -1034,12 +887,21 @@
               </w:rPr>
               <w:t xml:space="preserve"> </w:t>
             </w:r>
-            <w:r>
-              <w:rPr>
-                <w:sz w:val="20"/>
-                <w:szCs w:val="20"/>
-              </w:rPr>
-              <w:t xml:space="preserve">Lumos Web Design, Overland Park, </w:t>
+            <w:proofErr w:type="spellStart"/>
+            <w:r>
+              <w:rPr>
+                <w:sz w:val="20"/>
+                <w:szCs w:val="20"/>
+              </w:rPr>
+              <w:t>Lumos</w:t>
+            </w:r>
+            <w:proofErr w:type="spellEnd"/>
+            <w:r>
+              <w:rPr>
+                <w:sz w:val="20"/>
+                <w:szCs w:val="20"/>
+              </w:rPr>
+              <w:t xml:space="preserve"> Web Design, Overland Park, </w:t>
             </w:r>
             <w:r>
               <w:rPr>
@@ -1074,7 +936,23 @@
                 <w:sz w:val="20"/>
                 <w:szCs w:val="20"/>
               </w:rPr>
-              <w:t>eb applications using various frameworks and libraries such as React, jQuery, and Bootstrap. Develop e-commerce stores using tools such as WooCommerce. Develop SEO optimized sites u</w:t>
+              <w:t xml:space="preserve">eb applications using various frameworks and libraries such as React, jQuery, and Bootstrap. Develop e-commerce stores using tools such as </w:t>
+            </w:r>
+            <w:proofErr w:type="spellStart"/>
+            <w:r>
+              <w:rPr>
+                <w:sz w:val="20"/>
+                <w:szCs w:val="20"/>
+              </w:rPr>
+              <w:t>WooCommerce</w:t>
+            </w:r>
+            <w:proofErr w:type="spellEnd"/>
+            <w:r>
+              <w:rPr>
+                <w:sz w:val="20"/>
+                <w:szCs w:val="20"/>
+              </w:rPr>
+              <w:t>. Develop SEO optimized sites u</w:t>
             </w:r>
             <w:r>
               <w:rPr>
@@ -1312,8 +1190,46 @@
                 <w:sz w:val="20"/>
                 <w:szCs w:val="20"/>
               </w:rPr>
-              <w:t>B.A. Humanities (Completed Dec 2017). Computer Science (didn’t finish, got a job)</w:t>
-            </w:r>
+              <w:t>Graduated</w:t>
+            </w:r>
+            <w:r>
+              <w:rPr>
+                <w:b w:val="0"/>
+                <w:color w:val="354A5F"/>
+                <w:sz w:val="20"/>
+                <w:szCs w:val="20"/>
+              </w:rPr>
+              <w:t xml:space="preserve"> Dec 2017</w:t>
+            </w:r>
+            <w:r>
+              <w:rPr>
+                <w:b w:val="0"/>
+                <w:color w:val="354A5F"/>
+                <w:sz w:val="20"/>
+                <w:szCs w:val="20"/>
+              </w:rPr>
+              <w:t>.</w:t>
+            </w:r>
+            <w:r>
+              <w:rPr>
+                <w:b w:val="0"/>
+                <w:color w:val="354A5F"/>
+                <w:sz w:val="20"/>
+                <w:szCs w:val="20"/>
+              </w:rPr>
+              <w:t xml:space="preserve"> Humanities B.A.</w:t>
+            </w:r>
+            <w:r>
+              <w:rPr>
+                <w:b w:val="0"/>
+                <w:color w:val="354A5F"/>
+                <w:sz w:val="20"/>
+                <w:szCs w:val="20"/>
+              </w:rPr>
+              <w:t xml:space="preserve"> Computer Science</w:t>
+            </w:r>
+            <w:bookmarkStart w:id="3" w:name="_GoBack"/>
+            <w:bookmarkEnd w:id="3"/>
           </w:p>
           <w:tbl>
             <w:tblPr>
@@ -1367,8 +1283,8 @@
                       <w:szCs w:val="20"/>
                     </w:rPr>
                   </w:pPr>
-                  <w:bookmarkStart w:id="3" w:name="_h83aqmifirnh" w:colFirst="0" w:colLast="0"/>
-                  <w:bookmarkEnd w:id="3"/>
+                  <w:bookmarkStart w:id="4" w:name="_h83aqmifirnh" w:colFirst="0" w:colLast="0"/>
+                  <w:bookmarkEnd w:id="4"/>
                   <w:r>
                     <w:rPr>
                       <w:b/>
@@ -1394,16 +1310,7 @@
                       <w:sz w:val="20"/>
                       <w:szCs w:val="20"/>
                     </w:rPr>
-                    <w:t>AWARDS</w:t>
-                  </w:r>
-                  <w:r>
-                    <w:rPr>
-                      <w:b/>
-                      <w:color w:val="FFFFFF"/>
-                      <w:sz w:val="20"/>
-                      <w:szCs w:val="20"/>
-                    </w:rPr>
-                    <w:t xml:space="preserve"> </w:t>
+                    <w:t xml:space="preserve">AWARDS </w:t>
                   </w:r>
                   <w:r>
                     <w:rPr>
@@ -1504,159 +1411,17 @@
                 <w:szCs w:val="20"/>
                 <w:lang w:val="en" w:eastAsia="en-US"/>
               </w:rPr>
-              <w:t>Compile KC</w:t>
+              <w:t>University Of Kansas City, Missouri, Avanzando Mentoring Program,</w:t>
             </w:r>
             <w:r>
               <w:rPr>
                 <w:rFonts w:ascii="Montserrat" w:eastAsia="Montserrat" w:hAnsi="Montserrat" w:cs="Montserrat"/>
-                <w:b/>
-                <w:bCs/>
-                <w:color w:val="5C94CE"/>
+                <w:color w:val="354A5F"/>
                 <w:sz w:val="20"/>
                 <w:szCs w:val="20"/>
                 <w:lang w:val="en" w:eastAsia="en-US"/>
               </w:rPr>
-              <w:t xml:space="preserve"> </w:t>
-            </w:r>
-            <w:r>
-              <w:rPr>
-                <w:rFonts w:ascii="Montserrat" w:eastAsia="Montserrat" w:hAnsi="Montserrat" w:cs="Montserrat"/>
-                <w:color w:val="354A5F"/>
-                <w:sz w:val="20"/>
-                <w:szCs w:val="20"/>
-                <w:lang w:val="en" w:eastAsia="en-US"/>
-              </w:rPr>
-              <w:t xml:space="preserve">April 2019 </w:t>
-            </w:r>
-            <w:r>
-              <w:rPr>
-                <w:rFonts w:ascii="Montserrat" w:eastAsia="Montserrat" w:hAnsi="Montserrat" w:cs="Montserrat"/>
-                <w:color w:val="354A5F"/>
-                <w:sz w:val="20"/>
-                <w:szCs w:val="20"/>
-                <w:lang w:val="en" w:eastAsia="en-US"/>
-              </w:rPr>
-              <w:t>–</w:t>
-            </w:r>
-            <w:r>
-              <w:rPr>
-                <w:rFonts w:ascii="Montserrat" w:eastAsia="Montserrat" w:hAnsi="Montserrat" w:cs="Montserrat"/>
-                <w:color w:val="354A5F"/>
-                <w:sz w:val="20"/>
-                <w:szCs w:val="20"/>
-                <w:lang w:val="en" w:eastAsia="en-US"/>
-              </w:rPr>
-              <w:t xml:space="preserve"> Compile</w:t>
-            </w:r>
-            <w:r>
-              <w:rPr>
-                <w:rFonts w:ascii="Montserrat" w:eastAsia="Montserrat" w:hAnsi="Montserrat" w:cs="Montserrat"/>
-                <w:color w:val="354A5F"/>
-                <w:sz w:val="20"/>
-                <w:szCs w:val="20"/>
-                <w:lang w:val="en" w:eastAsia="en-US"/>
-              </w:rPr>
-              <w:t xml:space="preserve"> KC connects developers</w:t>
-            </w:r>
-            <w:r>
-              <w:rPr>
-                <w:rFonts w:ascii="Montserrat" w:eastAsia="Montserrat" w:hAnsi="Montserrat" w:cs="Montserrat"/>
-                <w:color w:val="354A5F"/>
-                <w:sz w:val="20"/>
-                <w:szCs w:val="20"/>
-                <w:lang w:val="en" w:eastAsia="en-US"/>
-              </w:rPr>
-              <w:t xml:space="preserve"> </w:t>
-            </w:r>
-            <w:r>
-              <w:rPr>
-                <w:rFonts w:ascii="Montserrat" w:eastAsia="Montserrat" w:hAnsi="Montserrat" w:cs="Montserrat"/>
-                <w:color w:val="354A5F"/>
-                <w:sz w:val="20"/>
-                <w:szCs w:val="20"/>
-                <w:lang w:val="en" w:eastAsia="en-US"/>
-              </w:rPr>
-              <w:t>with non-profits</w:t>
-            </w:r>
-            <w:r>
-              <w:rPr>
-                <w:rFonts w:ascii="Montserrat" w:eastAsia="Montserrat" w:hAnsi="Montserrat" w:cs="Montserrat"/>
-                <w:color w:val="354A5F"/>
-                <w:sz w:val="20"/>
-                <w:szCs w:val="20"/>
-                <w:lang w:val="en" w:eastAsia="en-US"/>
-              </w:rPr>
-              <w:t xml:space="preserve">. </w:t>
-            </w:r>
-            <w:r>
-              <w:rPr>
-                <w:rFonts w:ascii="Montserrat" w:eastAsia="Montserrat" w:hAnsi="Montserrat" w:cs="Montserrat"/>
-                <w:color w:val="354A5F"/>
-                <w:sz w:val="20"/>
-                <w:szCs w:val="20"/>
-                <w:lang w:val="en" w:eastAsia="en-US"/>
-              </w:rPr>
-              <w:t>S</w:t>
-            </w:r>
-            <w:r>
-              <w:rPr>
-                <w:rFonts w:ascii="Montserrat" w:eastAsia="Montserrat" w:hAnsi="Montserrat" w:cs="Montserrat"/>
-                <w:color w:val="354A5F"/>
-                <w:sz w:val="20"/>
-                <w:szCs w:val="20"/>
-                <w:lang w:val="en" w:eastAsia="en-US"/>
-              </w:rPr>
-              <w:t xml:space="preserve">pent the weekend </w:t>
-            </w:r>
-            <w:r>
-              <w:rPr>
-                <w:rFonts w:ascii="Montserrat" w:eastAsia="Montserrat" w:hAnsi="Montserrat" w:cs="Montserrat"/>
-                <w:color w:val="354A5F"/>
-                <w:sz w:val="20"/>
-                <w:szCs w:val="20"/>
-                <w:lang w:val="en" w:eastAsia="en-US"/>
-              </w:rPr>
-              <w:t>improving the website for LEC</w:t>
-            </w:r>
-            <w:r>
-              <w:rPr>
-                <w:rFonts w:ascii="Montserrat" w:eastAsia="Montserrat" w:hAnsi="Montserrat" w:cs="Montserrat"/>
-                <w:color w:val="354A5F"/>
-                <w:sz w:val="20"/>
-                <w:szCs w:val="20"/>
-                <w:lang w:val="en" w:eastAsia="en-US"/>
-              </w:rPr>
-              <w:t>,</w:t>
-            </w:r>
-            <w:r>
-              <w:rPr>
-                <w:rFonts w:ascii="Montserrat" w:eastAsia="Montserrat" w:hAnsi="Montserrat" w:cs="Montserrat"/>
-                <w:color w:val="354A5F"/>
-                <w:sz w:val="20"/>
-                <w:szCs w:val="20"/>
-                <w:lang w:val="en" w:eastAsia="en-US"/>
-              </w:rPr>
-              <w:t xml:space="preserve"> a 501</w:t>
-            </w:r>
-            <w:r>
-              <w:rPr>
-                <w:rFonts w:ascii="Montserrat" w:eastAsia="Montserrat" w:hAnsi="Montserrat" w:cs="Montserrat"/>
-                <w:color w:val="354A5F"/>
-                <w:sz w:val="20"/>
-                <w:szCs w:val="20"/>
-                <w:lang w:val="en" w:eastAsia="en-US"/>
-              </w:rPr>
-              <w:t>c</w:t>
-            </w:r>
-            <w:r>
-              <w:rPr>
-                <w:rFonts w:ascii="Montserrat" w:eastAsia="Montserrat" w:hAnsi="Montserrat" w:cs="Montserrat"/>
-                <w:color w:val="354A5F"/>
-                <w:sz w:val="20"/>
-                <w:szCs w:val="20"/>
-                <w:lang w:val="en" w:eastAsia="en-US"/>
-              </w:rPr>
-              <w:t>3 nonprofit organization dedicated to increasing and retaining the number of Latinx education professionals in K-12</w:t>
+              <w:t xml:space="preserve"> March 2019 – Present. Provide mentorship and offer career guidance to an undergraduate computer science major student.</w:t>
             </w:r>
           </w:p>
           <w:p>
@@ -1665,6 +1430,217 @@
               <w:spacing w:line="276" w:lineRule="auto"/>
               <w:rPr>
                 <w:rFonts w:ascii="Montserrat" w:eastAsia="Montserrat" w:hAnsi="Montserrat" w:cs="Montserrat"/>
+                <w:b/>
+                <w:bCs/>
+                <w:color w:val="5C94CE"/>
+                <w:sz w:val="20"/>
+                <w:szCs w:val="20"/>
+                <w:lang w:val="en" w:eastAsia="en-US"/>
+              </w:rPr>
+            </w:pPr>
+            <w:r>
+              <w:rPr>
+                <w:rFonts w:ascii="Montserrat" w:eastAsia="Montserrat" w:hAnsi="Montserrat" w:cs="Montserrat"/>
+                <w:b/>
+                <w:bCs/>
+                <w:color w:val="5C94CE"/>
+                <w:sz w:val="20"/>
+                <w:szCs w:val="20"/>
+                <w:lang w:val="en" w:eastAsia="en-US"/>
+              </w:rPr>
+              <w:t>Compile KC</w:t>
+            </w:r>
+            <w:r>
+              <w:rPr>
+                <w:rFonts w:ascii="Montserrat" w:eastAsia="Montserrat" w:hAnsi="Montserrat" w:cs="Montserrat"/>
+                <w:b/>
+                <w:bCs/>
+                <w:color w:val="5C94CE"/>
+                <w:sz w:val="20"/>
+                <w:szCs w:val="20"/>
+                <w:lang w:val="en" w:eastAsia="en-US"/>
+              </w:rPr>
+              <w:t xml:space="preserve"> </w:t>
+            </w:r>
+            <w:r>
+              <w:rPr>
+                <w:rFonts w:ascii="Montserrat" w:eastAsia="Montserrat" w:hAnsi="Montserrat" w:cs="Montserrat"/>
+                <w:color w:val="354A5F"/>
+                <w:sz w:val="20"/>
+                <w:szCs w:val="20"/>
+                <w:lang w:val="en" w:eastAsia="en-US"/>
+              </w:rPr>
+              <w:t xml:space="preserve">April 2019 </w:t>
+            </w:r>
+            <w:r>
+              <w:rPr>
+                <w:rFonts w:ascii="Montserrat" w:eastAsia="Montserrat" w:hAnsi="Montserrat" w:cs="Montserrat"/>
+                <w:color w:val="354A5F"/>
+                <w:sz w:val="20"/>
+                <w:szCs w:val="20"/>
+                <w:lang w:val="en" w:eastAsia="en-US"/>
+              </w:rPr>
+              <w:t>–</w:t>
+            </w:r>
+            <w:r>
+              <w:rPr>
+                <w:rFonts w:ascii="Montserrat" w:eastAsia="Montserrat" w:hAnsi="Montserrat" w:cs="Montserrat"/>
+                <w:color w:val="354A5F"/>
+                <w:sz w:val="20"/>
+                <w:szCs w:val="20"/>
+                <w:lang w:val="en" w:eastAsia="en-US"/>
+              </w:rPr>
+              <w:t xml:space="preserve"> Compile</w:t>
+            </w:r>
+            <w:r>
+              <w:rPr>
+                <w:rFonts w:ascii="Montserrat" w:eastAsia="Montserrat" w:hAnsi="Montserrat" w:cs="Montserrat"/>
+                <w:color w:val="354A5F"/>
+                <w:sz w:val="20"/>
+                <w:szCs w:val="20"/>
+                <w:lang w:val="en" w:eastAsia="en-US"/>
+              </w:rPr>
+              <w:t xml:space="preserve"> KC connects developers</w:t>
+            </w:r>
+            <w:r>
+              <w:rPr>
+                <w:rFonts w:ascii="Montserrat" w:eastAsia="Montserrat" w:hAnsi="Montserrat" w:cs="Montserrat"/>
+                <w:color w:val="354A5F"/>
+                <w:sz w:val="20"/>
+                <w:szCs w:val="20"/>
+                <w:lang w:val="en" w:eastAsia="en-US"/>
+              </w:rPr>
+              <w:t xml:space="preserve"> </w:t>
+            </w:r>
+            <w:r>
+              <w:rPr>
+                <w:rFonts w:ascii="Montserrat" w:eastAsia="Montserrat" w:hAnsi="Montserrat" w:cs="Montserrat"/>
+                <w:color w:val="354A5F"/>
+                <w:sz w:val="20"/>
+                <w:szCs w:val="20"/>
+                <w:lang w:val="en" w:eastAsia="en-US"/>
+              </w:rPr>
+              <w:t>with non-profits</w:t>
+            </w:r>
+            <w:r>
+              <w:rPr>
+                <w:rFonts w:ascii="Montserrat" w:eastAsia="Montserrat" w:hAnsi="Montserrat" w:cs="Montserrat"/>
+                <w:color w:val="354A5F"/>
+                <w:sz w:val="20"/>
+                <w:szCs w:val="20"/>
+                <w:lang w:val="en" w:eastAsia="en-US"/>
+              </w:rPr>
+              <w:t xml:space="preserve">. </w:t>
+            </w:r>
+            <w:r>
+              <w:rPr>
+                <w:rFonts w:ascii="Montserrat" w:eastAsia="Montserrat" w:hAnsi="Montserrat" w:cs="Montserrat"/>
+                <w:color w:val="354A5F"/>
+                <w:sz w:val="20"/>
+                <w:szCs w:val="20"/>
+                <w:lang w:val="en" w:eastAsia="en-US"/>
+              </w:rPr>
+              <w:t>S</w:t>
+            </w:r>
+            <w:r>
+              <w:rPr>
+                <w:rFonts w:ascii="Montserrat" w:eastAsia="Montserrat" w:hAnsi="Montserrat" w:cs="Montserrat"/>
+                <w:color w:val="354A5F"/>
+                <w:sz w:val="20"/>
+                <w:szCs w:val="20"/>
+                <w:lang w:val="en" w:eastAsia="en-US"/>
+              </w:rPr>
+              <w:t xml:space="preserve">pent </w:t>
+            </w:r>
+            <w:r>
+              <w:rPr>
+                <w:rFonts w:ascii="Montserrat" w:eastAsia="Montserrat" w:hAnsi="Montserrat" w:cs="Montserrat"/>
+                <w:color w:val="354A5F"/>
+                <w:sz w:val="20"/>
+                <w:szCs w:val="20"/>
+                <w:lang w:val="en" w:eastAsia="en-US"/>
+              </w:rPr>
+              <w:t xml:space="preserve">the weekend </w:t>
+            </w:r>
+            <w:r>
+              <w:rPr>
+                <w:rFonts w:ascii="Montserrat" w:eastAsia="Montserrat" w:hAnsi="Montserrat" w:cs="Montserrat"/>
+                <w:color w:val="354A5F"/>
+                <w:sz w:val="20"/>
+                <w:szCs w:val="20"/>
+                <w:lang w:val="en" w:eastAsia="en-US"/>
+              </w:rPr>
+              <w:t>improving the website for LEC</w:t>
+            </w:r>
+            <w:r>
+              <w:rPr>
+                <w:rFonts w:ascii="Montserrat" w:eastAsia="Montserrat" w:hAnsi="Montserrat" w:cs="Montserrat"/>
+                <w:color w:val="354A5F"/>
+                <w:sz w:val="20"/>
+                <w:szCs w:val="20"/>
+                <w:lang w:val="en" w:eastAsia="en-US"/>
+              </w:rPr>
+              <w:t>,</w:t>
+            </w:r>
+            <w:r>
+              <w:rPr>
+                <w:rFonts w:ascii="Montserrat" w:eastAsia="Montserrat" w:hAnsi="Montserrat" w:cs="Montserrat"/>
+                <w:color w:val="354A5F"/>
+                <w:sz w:val="20"/>
+                <w:szCs w:val="20"/>
+                <w:lang w:val="en" w:eastAsia="en-US"/>
+              </w:rPr>
+              <w:t xml:space="preserve"> a 501</w:t>
+            </w:r>
+            <w:r>
+              <w:rPr>
+                <w:rFonts w:ascii="Montserrat" w:eastAsia="Montserrat" w:hAnsi="Montserrat" w:cs="Montserrat"/>
+                <w:color w:val="354A5F"/>
+                <w:sz w:val="20"/>
+                <w:szCs w:val="20"/>
+                <w:lang w:val="en" w:eastAsia="en-US"/>
+              </w:rPr>
+              <w:t>c</w:t>
+            </w:r>
+            <w:r>
+              <w:rPr>
+                <w:rFonts w:ascii="Montserrat" w:eastAsia="Montserrat" w:hAnsi="Montserrat" w:cs="Montserrat"/>
+                <w:color w:val="354A5F"/>
+                <w:sz w:val="20"/>
+                <w:szCs w:val="20"/>
+                <w:lang w:val="en" w:eastAsia="en-US"/>
+              </w:rPr>
+              <w:t xml:space="preserve">3 nonprofit organization dedicated to increasing and retaining the number of </w:t>
+            </w:r>
+            <w:proofErr w:type="spellStart"/>
+            <w:r>
+              <w:rPr>
+                <w:rFonts w:ascii="Montserrat" w:eastAsia="Montserrat" w:hAnsi="Montserrat" w:cs="Montserrat"/>
+                <w:color w:val="354A5F"/>
+                <w:sz w:val="20"/>
+                <w:szCs w:val="20"/>
+                <w:lang w:val="en" w:eastAsia="en-US"/>
+              </w:rPr>
+              <w:t>Latinx</w:t>
+            </w:r>
+            <w:proofErr w:type="spellEnd"/>
+            <w:r>
+              <w:rPr>
+                <w:rFonts w:ascii="Montserrat" w:eastAsia="Montserrat" w:hAnsi="Montserrat" w:cs="Montserrat"/>
+                <w:color w:val="354A5F"/>
+                <w:sz w:val="20"/>
+                <w:szCs w:val="20"/>
+                <w:lang w:val="en" w:eastAsia="en-US"/>
+              </w:rPr>
+              <w:t xml:space="preserve"> education professionals in K-12</w:t>
+            </w:r>
+          </w:p>
+          <w:p>
+            <w:pPr>
+              <w:pStyle w:val="BulleProfessional"/>
+              <w:spacing w:line="276" w:lineRule="auto"/>
+              <w:rPr>
+                <w:rFonts w:ascii="Montserrat" w:eastAsia="Montserrat" w:hAnsi="Montserrat" w:cs="Montserrat"/>
                 <w:color w:val="354A5F"/>
                 <w:sz w:val="20"/>
                 <w:szCs w:val="20"/>
@@ -1852,18 +1828,7 @@
                 <w:sz w:val="20"/>
                 <w:szCs w:val="20"/>
               </w:rPr>
-              <w:t>Finalist a startup competition judged on pi</w:t>
-            </w:r>
-            <w:bookmarkStart w:id="4" w:name="_GoBack"/>
-            <w:bookmarkEnd w:id="4"/>
-            <w:r>
-              <w:rPr>
-                <w:b w:val="0"/>
-                <w:color w:val="354A5F"/>
-                <w:sz w:val="20"/>
-                <w:szCs w:val="20"/>
-              </w:rPr>
-              <w:t xml:space="preserve">tch deck, financial projections, and </w:t>
+              <w:t xml:space="preserve">Finalist a startup competition judged on pitch deck, financial projections, and </w:t>
             </w:r>
             <w:r>
               <w:rPr>
@@ -1901,7 +1866,25 @@
                 <w:sz w:val="20"/>
                 <w:szCs w:val="20"/>
               </w:rPr>
-              <w:t>KC BizFest,</w:t>
+              <w:t xml:space="preserve">KC </w:t>
+            </w:r>
+            <w:proofErr w:type="spellStart"/>
+            <w:r>
+              <w:rPr>
+                <w:color w:val="5C94CE"/>
+                <w:sz w:val="20"/>
+                <w:szCs w:val="20"/>
+              </w:rPr>
+              <w:t>BizFest</w:t>
+            </w:r>
+            <w:proofErr w:type="spellEnd"/>
+            <w:r>
+              <w:rPr>
+                <w:color w:val="5C94CE"/>
+                <w:sz w:val="20"/>
+                <w:szCs w:val="20"/>
+              </w:rPr>
+              <w:t>,</w:t>
             </w:r>
             <w:r>
               <w:rPr>
@@ -1944,7 +1927,36 @@
                 <w:sz w:val="20"/>
                 <w:szCs w:val="20"/>
               </w:rPr>
-              <w:t>1st Place at a Business Plan Competition - Was awarded a $3500 Scholarship for writing and presenting a business plan before a live panel</w:t>
+              <w:t xml:space="preserve"> </w:t>
+            </w:r>
+            <w:proofErr w:type="spellStart"/>
+            <w:r>
+              <w:rPr>
+                <w:b w:val="0"/>
+                <w:color w:val="354A5F"/>
+                <w:sz w:val="20"/>
+                <w:szCs w:val="20"/>
+              </w:rPr>
+              <w:t>Recieved</w:t>
+            </w:r>
+            <w:proofErr w:type="spellEnd"/>
+            <w:r>
+              <w:rPr>
+                <w:b w:val="0"/>
+                <w:color w:val="354A5F"/>
+                <w:sz w:val="20"/>
+                <w:szCs w:val="20"/>
+              </w:rPr>
+              <w:t xml:space="preserve"> 1</w:t>
+            </w:r>
+            <w:r>
+              <w:rPr>
+                <w:b w:val="0"/>
+                <w:color w:val="354A5F"/>
+                <w:sz w:val="20"/>
+                <w:szCs w:val="20"/>
+              </w:rPr>
+              <w:t>st Place at a Business Plan Competition - Was awarded a $3500 Scholarship for writing and presenting a business plan before a live panel</w:t>
             </w:r>
             <w:r>
               <w:rPr>
@@ -2048,7 +2060,31 @@
           <w:szCs w:val="20"/>
           <w:lang w:val="en" w:eastAsia="en-US"/>
         </w:rPr>
-        <w:t xml:space="preserve">Digital Media Chair </w:t>
+        <w:t xml:space="preserve">Communication </w:t>
+      </w:r>
+      <w:r>
+        <w:rPr>
+          <w:rFonts w:ascii="Montserrat" w:eastAsia="Montserrat" w:hAnsi="Montserrat" w:cs="Montserrat"/>
+          <w:b/>
+          <w:bCs/>
+          <w:color w:val="5C94CE"/>
+          <w:sz w:val="20"/>
+          <w:szCs w:val="20"/>
+          <w:lang w:val="en" w:eastAsia="en-US"/>
+        </w:rPr>
+        <w:t>Chair</w:t>
+      </w:r>
+      <w:r>
+        <w:rPr>
+          <w:rFonts w:ascii="Montserrat" w:eastAsia="Montserrat" w:hAnsi="Montserrat" w:cs="Montserrat"/>
+          <w:b/>
+          <w:bCs/>
+          <w:color w:val="5C94CE"/>
+          <w:sz w:val="20"/>
+          <w:szCs w:val="20"/>
+          <w:lang w:val="en" w:eastAsia="en-US"/>
+        </w:rPr>
+        <w:t xml:space="preserve"> </w:t>
       </w:r>
       <w:r>
         <w:rPr>
@@ -2072,19 +2108,7 @@
           <w:szCs w:val="20"/>
           <w:lang w:val="en" w:eastAsia="en-US"/>
         </w:rPr>
-        <w:t xml:space="preserve"> </w:t>
-      </w:r>
-      <w:r>
-        <w:rPr>
-          <w:rFonts w:ascii="Montserrat" w:eastAsia="Montserrat" w:hAnsi="Montserrat" w:cs="Montserrat"/>
-          <w:b/>
-          <w:bCs/>
-          <w:color w:val="5C94CE"/>
-          <w:sz w:val="20"/>
-          <w:szCs w:val="20"/>
-          <w:lang w:val="en" w:eastAsia="en-US"/>
-        </w:rPr>
-        <w:t>KC Hispanic Chamber of Commerce, Latinos of Tomorrow</w:t>
+        <w:t xml:space="preserve"> KC Hispanic Chamber of Commerce, Latinos of Tomorrow</w:t>
       </w:r>
       <w:r>
         <w:rPr>
@@ -2179,31 +2203,7 @@
           <w:szCs w:val="20"/>
           <w:lang w:val="en" w:eastAsia="en-US"/>
         </w:rPr>
-        <w:t xml:space="preserve"> </w:t>
-      </w:r>
-      <w:r>
-        <w:rPr>
-          <w:rFonts w:ascii="Montserrat" w:eastAsia="Montserrat" w:hAnsi="Montserrat" w:cs="Montserrat"/>
-          <w:b/>
-          <w:bCs/>
-          <w:color w:val="5C94CE"/>
-          <w:sz w:val="20"/>
-          <w:szCs w:val="20"/>
-          <w:lang w:val="en" w:eastAsia="en-US"/>
-        </w:rPr>
-        <w:t>PROSPANICA</w:t>
-      </w:r>
-      <w:r>
-        <w:rPr>
-          <w:rFonts w:ascii="Montserrat" w:eastAsia="Montserrat" w:hAnsi="Montserrat" w:cs="Montserrat"/>
-          <w:b/>
-          <w:bCs/>
-          <w:color w:val="5C94CE"/>
-          <w:sz w:val="20"/>
-          <w:szCs w:val="20"/>
-          <w:lang w:val="en" w:eastAsia="en-US"/>
-        </w:rPr>
-        <w:t xml:space="preserve">, </w:t>
+        <w:t xml:space="preserve"> PROSPANICA, </w:t>
       </w:r>
       <w:r>
         <w:rPr>
@@ -2257,23 +2257,7 @@
           <w:sz w:val="20"/>
           <w:szCs w:val="20"/>
         </w:rPr>
-        <w:t xml:space="preserve"> - JCCC</w:t>
-      </w:r>
-      <w:r>
-        <w:rPr>
-          <w:color w:val="5C94CE"/>
-          <w:sz w:val="20"/>
-          <w:szCs w:val="20"/>
-        </w:rPr>
-        <w:t>,</w:t>
-      </w:r>
-      <w:r>
-        <w:rPr>
-          <w:color w:val="354A5F"/>
-          <w:sz w:val="20"/>
-          <w:szCs w:val="20"/>
-        </w:rPr>
-        <w:t xml:space="preserve"> </w:t>
+        <w:t xml:space="preserve"> - </w:t>
       </w:r>
       <w:r>
         <w:rPr>
@@ -3691,6 +3675,7 @@
   <w:style w:type="character" w:default="1" w:styleId="DefaultParagraphFont">
     <w:name w:val="Default Paragraph Font"/>
     <w:uiPriority w:val="1"/>
+    <w:semiHidden/>
     <w:unhideWhenUsed/>
   </w:style>
   <w:style w:type="table" w:default="1" w:styleId="TableNormal">
@@ -4229,7 +4214,7 @@
 </file>
 
 <file path=customXml/itemProps1.xml><?xml version="1.0" encoding="utf-8"?>
-<ds:datastoreItem xmlns:ds="http://schemas.openxmlformats.org/officeDocument/2006/customXml" ds:itemID="{D7592FD5-752C-1B4E-94B3-8C86F02CBC9A}">
+<ds:datastoreItem xmlns:ds="http://schemas.openxmlformats.org/officeDocument/2006/customXml" ds:itemID="{471BD00C-BDB6-0340-8C08-8AEC1FB3A600}">
   <ds:schemaRefs>
     <ds:schemaRef ds:uri="http://schemas.openxmlformats.org/officeDocument/2006/bibliography"/>
   </ds:schemaRefs>

</xml_diff>